<commit_message>
add more forms templates and buttons in the UI
</commit_message>
<xml_diff>
--- a/PDFGeneratorLogic/resources/new_person_contact_form_template.docx
+++ b/PDFGeneratorLogic/resources/new_person_contact_form_template.docx
@@ -16,6 +16,7 @@
           <w:rtl/>
         </w:rPr>
       </w:pPr>
+      <w:bookmarkStart w:id="0" w:name="_GoBack"/>
       <w:r>
         <w:rPr>
           <w:rFonts w:ascii="Arial" w:hAnsi="Arial" w:cs="Arial" w:hint="cs"/>
@@ -58,6 +59,7 @@
         </w:sdtContent>
       </w:sdt>
     </w:p>
+    <w:bookmarkEnd w:id="0"/>
     <w:p>
       <w:pPr>
         <w:spacing w:before="100" w:beforeAutospacing="1"/>
@@ -371,7 +373,6 @@
                 <w:b/>
                 <w:bCs/>
                 <w:color w:val="000000" w:themeColor="text1"/>
-                <w:u w:val="single"/>
                 <w:rtl/>
               </w:rPr>
             </w:pPr>
@@ -397,76 +398,34 @@
             </w:r>
             <w:r>
               <w:rPr>
+                <w:rFonts w:ascii="Arial" w:hAnsi="Arial" w:cs="Arial"/>
+                <w:color w:val="000000" w:themeColor="text1"/>
+              </w:rPr>
+              <w:t>id_1</w:t>
+            </w:r>
+            <w:r>
+              <w:rPr>
                 <w:rFonts w:ascii="Arial" w:hAnsi="Arial" w:cs="Arial" w:hint="cs"/>
                 <w:b/>
                 <w:bCs/>
                 <w:color w:val="000000" w:themeColor="text1"/>
-                <w:u w:val="single"/>
-                <w:rtl/>
-              </w:rPr>
-              <w:t>_</w:t>
-            </w:r>
-            <w:r>
-              <w:rPr>
-                <w:rFonts w:ascii="Arial" w:hAnsi="Arial" w:cs="Arial"/>
-                <w:b/>
-                <w:bCs/>
-                <w:color w:val="000000" w:themeColor="text1"/>
-                <w:u w:val="single"/>
-              </w:rPr>
-              <w:t>id</w:t>
-            </w:r>
-            <w:r>
-              <w:rPr>
-                <w:rFonts w:ascii="Arial" w:hAnsi="Arial" w:cs="Arial"/>
-                <w:b/>
-                <w:bCs/>
-                <w:color w:val="000000" w:themeColor="text1"/>
-                <w:u w:val="single"/>
-              </w:rPr>
-              <w:t>_1</w:t>
+                <w:rtl/>
+              </w:rPr>
+              <w:t xml:space="preserve">                   </w:t>
+            </w:r>
+            <w:r>
+              <w:rPr>
+                <w:rFonts w:ascii="Arial" w:hAnsi="Arial" w:cs="Arial"/>
+                <w:b/>
+                <w:bCs/>
+                <w:color w:val="000000" w:themeColor="text1"/>
+                <w:rtl/>
+              </w:rPr>
+              <w:t>אישה:</w:t>
             </w:r>
             <w:r>
               <w:rPr>
                 <w:rFonts w:ascii="Arial" w:hAnsi="Arial" w:cs="Arial" w:hint="cs"/>
-                <w:color w:val="000000" w:themeColor="text1"/>
-                <w:u w:val="single"/>
-                <w:rtl/>
-              </w:rPr>
-              <w:t>__</w:t>
-            </w:r>
-            <w:r>
-              <w:rPr>
-                <w:rFonts w:ascii="Arial" w:hAnsi="Arial" w:cs="Arial" w:hint="cs"/>
-                <w:color w:val="000000" w:themeColor="text1"/>
-                <w:u w:val="single"/>
-                <w:rtl/>
-              </w:rPr>
-              <w:t>___</w:t>
-            </w:r>
-            <w:r>
-              <w:rPr>
-                <w:rFonts w:ascii="Arial" w:hAnsi="Arial" w:cs="Arial" w:hint="cs"/>
-                <w:b/>
-                <w:bCs/>
-                <w:color w:val="000000" w:themeColor="text1"/>
-                <w:rtl/>
-              </w:rPr>
-              <w:t xml:space="preserve">                   </w:t>
-            </w:r>
-            <w:r>
-              <w:rPr>
-                <w:rFonts w:ascii="Arial" w:hAnsi="Arial" w:cs="Arial"/>
-                <w:b/>
-                <w:bCs/>
-                <w:color w:val="000000" w:themeColor="text1"/>
-                <w:rtl/>
-              </w:rPr>
-              <w:t>אישה:</w:t>
-            </w:r>
-            <w:r>
-              <w:rPr>
-                <w:rFonts w:ascii="Arial" w:hAnsi="Arial" w:cs="Arial" w:hint="cs"/>
                 <w:b/>
                 <w:bCs/>
                 <w:color w:val="000000" w:themeColor="text1"/>
@@ -476,40 +435,10 @@
             </w:r>
             <w:r>
               <w:rPr>
-                <w:rFonts w:ascii="Arial" w:hAnsi="Arial" w:cs="Arial" w:hint="cs"/>
-                <w:b/>
-                <w:bCs/>
-                <w:color w:val="000000" w:themeColor="text1"/>
-                <w:u w:val="single"/>
-                <w:rtl/>
-              </w:rPr>
-              <w:t>_</w:t>
-            </w:r>
-            <w:r>
-              <w:rPr>
-                <w:rFonts w:ascii="Arial" w:hAnsi="Arial" w:cs="Arial" w:hint="cs"/>
-                <w:color w:val="000000" w:themeColor="text1"/>
-                <w:u w:val="single"/>
-                <w:rtl/>
-              </w:rPr>
-              <w:t>_</w:t>
-            </w:r>
-            <w:r>
-              <w:rPr>
-                <w:rFonts w:ascii="Arial" w:hAnsi="Arial" w:cs="Arial"/>
-                <w:color w:val="000000" w:themeColor="text1"/>
-                <w:u w:val="single"/>
+                <w:rFonts w:ascii="Arial" w:hAnsi="Arial" w:cs="Arial"/>
+                <w:color w:val="000000" w:themeColor="text1"/>
               </w:rPr>
               <w:t>id_2</w:t>
-            </w:r>
-            <w:r>
-              <w:rPr>
-                <w:rFonts w:ascii="Arial" w:hAnsi="Arial" w:cs="Arial" w:hint="cs"/>
-                <w:color w:val="000000" w:themeColor="text1"/>
-                <w:u w:val="single"/>
-                <w:rtl/>
-              </w:rPr>
-              <w:t>_________</w:t>
             </w:r>
           </w:p>
         </w:tc>
@@ -581,17 +510,22 @@
                 <w:color w:val="000000" w:themeColor="text1"/>
                 <w:rtl/>
               </w:rPr>
-              <w:t xml:space="preserve">בעל : </w:t>
+              <w:t>בעל :</w:t>
             </w:r>
             <w:r>
               <w:rPr>
                 <w:rFonts w:ascii="Arial" w:hAnsi="Arial" w:cs="Arial" w:hint="cs"/>
-                <w:b/>
-                <w:bCs/>
-                <w:color w:val="000000" w:themeColor="text1"/>
-                <w:rtl/>
-              </w:rPr>
-              <w:t>_</w:t>
+                <w:color w:val="000000" w:themeColor="text1"/>
+                <w:rtl/>
+              </w:rPr>
+              <w:t xml:space="preserve">  </w:t>
+            </w:r>
+            <w:r>
+              <w:rPr>
+                <w:rFonts w:ascii="Arial" w:hAnsi="Arial" w:cs="Arial"/>
+                <w:color w:val="000000" w:themeColor="text1"/>
+              </w:rPr>
+              <w:t>name_1</w:t>
             </w:r>
             <w:r>
               <w:rPr>
@@ -599,7 +533,7 @@
                 <w:color w:val="000000" w:themeColor="text1"/>
                 <w:rtl/>
               </w:rPr>
-              <w:t xml:space="preserve">____________                </w:t>
+              <w:t xml:space="preserve">              </w:t>
             </w:r>
             <w:r>
               <w:rPr>
@@ -623,23 +557,10 @@
             </w:r>
             <w:r>
               <w:rPr>
-                <w:rFonts w:ascii="Arial" w:hAnsi="Arial" w:cs="Arial" w:hint="cs"/>
-                <w:b/>
-                <w:bCs/>
-                <w:color w:val="000000" w:themeColor="text1"/>
-                <w:u w:val="single"/>
-                <w:rtl/>
-              </w:rPr>
-              <w:t>_</w:t>
-            </w:r>
-            <w:r>
-              <w:rPr>
-                <w:rFonts w:ascii="Arial" w:hAnsi="Arial" w:cs="Arial" w:hint="cs"/>
-                <w:color w:val="000000" w:themeColor="text1"/>
-                <w:u w:val="single"/>
-                <w:rtl/>
-              </w:rPr>
-              <w:t>______________</w:t>
+                <w:rFonts w:ascii="Arial" w:hAnsi="Arial" w:cs="Arial"/>
+                <w:color w:val="000000" w:themeColor="text1"/>
+              </w:rPr>
+              <w:t>name_2</w:t>
             </w:r>
             <w:r>
               <w:rPr>
@@ -724,12 +645,20 @@
               </w:rPr>
               <w:t>בעל:</w:t>
             </w:r>
+            <w:r>
+              <w:rPr>
+                <w:rFonts w:ascii="Arial" w:hAnsi="Arial" w:cs="Arial" w:hint="cs"/>
+                <w:b/>
+                <w:bCs/>
+                <w:color w:val="000000" w:themeColor="text1"/>
+                <w:rtl/>
+              </w:rPr>
+              <w:t xml:space="preserve"> </w:t>
+            </w:r>
             <w:sdt>
               <w:sdtPr>
                 <w:rPr>
                   <w:rFonts w:ascii="Arial" w:hAnsi="Arial" w:cs="Arial"/>
-                  <w:b/>
-                  <w:bCs/>
                   <w:color w:val="000000" w:themeColor="text1"/>
                   <w:rtl/>
                 </w:rPr>
@@ -743,41 +672,18 @@
               <w:sdtContent>
                 <w:r>
                   <w:rPr>
-                    <w:rFonts w:ascii="Arial" w:hAnsi="Arial" w:cs="Arial"/>
-                    <w:b/>
-                    <w:bCs/>
+                    <w:rFonts w:ascii="Arial" w:hAnsi="Arial" w:cs="Arial" w:hint="cs"/>
                     <w:color w:val="000000" w:themeColor="text1"/>
                     <w:rtl/>
                   </w:rPr>
-                  <w:t xml:space="preserve"> _</w:t>
+                  <w:t xml:space="preserve"> </w:t>
                 </w:r>
                 <w:r>
                   <w:rPr>
                     <w:rFonts w:ascii="Arial" w:hAnsi="Arial" w:cs="Arial"/>
-                    <w:b/>
-                    <w:bCs/>
                     <w:color w:val="000000" w:themeColor="text1"/>
                   </w:rPr>
-                  <w:t>phone_number</w:t>
-                </w:r>
-                <w:r>
-                  <w:rPr>
-                    <w:rFonts w:ascii="Arial" w:hAnsi="Arial" w:cs="Arial"/>
-                    <w:b/>
-                    <w:bCs/>
-                    <w:color w:val="000000" w:themeColor="text1"/>
-                  </w:rPr>
-                  <w:t>_1</w:t>
-                </w:r>
-                <w:r>
-                  <w:rPr>
-                    <w:rFonts w:ascii="Arial" w:hAnsi="Arial" w:cs="Arial"/>
-                    <w:b/>
-                    <w:bCs/>
-                    <w:color w:val="000000" w:themeColor="text1"/>
-                    <w:rtl/>
-                  </w:rPr>
-                  <w:t>_</w:t>
+                  <w:t>phone_number_1</w:t>
                 </w:r>
               </w:sdtContent>
             </w:sdt>
@@ -805,8 +711,6 @@
               <w:sdtPr>
                 <w:rPr>
                   <w:rFonts w:ascii="Arial" w:hAnsi="Arial" w:cs="Arial"/>
-                  <w:b/>
-                  <w:bCs/>
                   <w:color w:val="000000" w:themeColor="text1"/>
                   <w:rtl/>
                 </w:rPr>
@@ -821,31 +725,9 @@
                 <w:r>
                   <w:rPr>
                     <w:rFonts w:ascii="Arial" w:hAnsi="Arial" w:cs="Arial"/>
-                    <w:b/>
-                    <w:bCs/>
-                    <w:color w:val="000000" w:themeColor="text1"/>
-                    <w:rtl/>
-                  </w:rPr>
-                  <w:t>___</w:t>
-                </w:r>
-                <w:r>
-                  <w:rPr>
-                    <w:rFonts w:ascii="Arial" w:hAnsi="Arial" w:cs="Arial"/>
-                    <w:b/>
-                    <w:bCs/>
                     <w:color w:val="000000" w:themeColor="text1"/>
                   </w:rPr>
                   <w:t>phone_number_2</w:t>
-                </w:r>
-                <w:r>
-                  <w:rPr>
-                    <w:rFonts w:ascii="Arial" w:hAnsi="Arial" w:cs="Arial"/>
-                    <w:b/>
-                    <w:bCs/>
-                    <w:color w:val="000000" w:themeColor="text1"/>
-                    <w:rtl/>
-                  </w:rPr>
-                  <w:t>_</w:t>
                 </w:r>
               </w:sdtContent>
             </w:sdt>
@@ -925,8 +807,6 @@
               <w:sdtPr>
                 <w:rPr>
                   <w:rFonts w:ascii="Arial" w:hAnsi="Arial" w:cs="Arial"/>
-                  <w:b/>
-                  <w:bCs/>
                   <w:color w:val="000000" w:themeColor="text1"/>
                   <w:rtl/>
                 </w:rPr>
@@ -941,40 +821,17 @@
                 <w:r>
                   <w:rPr>
                     <w:rFonts w:ascii="Arial" w:hAnsi="Arial" w:cs="Arial"/>
-                    <w:b/>
-                    <w:bCs/>
                     <w:color w:val="000000" w:themeColor="text1"/>
                     <w:rtl/>
                   </w:rPr>
-                  <w:t xml:space="preserve"> __</w:t>
+                  <w:t xml:space="preserve"> </w:t>
                 </w:r>
                 <w:r>
                   <w:rPr>
                     <w:rFonts w:ascii="Arial" w:hAnsi="Arial" w:cs="Arial"/>
-                    <w:b/>
-                    <w:bCs/>
                     <w:color w:val="000000" w:themeColor="text1"/>
                   </w:rPr>
-                  <w:t>email_address</w:t>
-                </w:r>
-                <w:r>
-                  <w:rPr>
-                    <w:rFonts w:ascii="Arial" w:hAnsi="Arial" w:cs="Arial"/>
-                    <w:b/>
-                    <w:bCs/>
-                    <w:color w:val="000000" w:themeColor="text1"/>
-                  </w:rPr>
-                  <w:t>_1</w:t>
-                </w:r>
-                <w:r>
-                  <w:rPr>
-                    <w:rFonts w:ascii="Arial" w:hAnsi="Arial" w:cs="Arial"/>
-                    <w:b/>
-                    <w:bCs/>
-                    <w:color w:val="000000" w:themeColor="text1"/>
-                    <w:rtl/>
-                  </w:rPr>
-                  <w:t>__</w:t>
+                  <w:t>email_address_1</w:t>
                 </w:r>
               </w:sdtContent>
             </w:sdt>
@@ -1002,8 +859,6 @@
               <w:sdtPr>
                 <w:rPr>
                   <w:rFonts w:ascii="Arial" w:hAnsi="Arial" w:cs="Arial"/>
-                  <w:b/>
-                  <w:bCs/>
                   <w:color w:val="000000" w:themeColor="text1"/>
                   <w:rtl/>
                 </w:rPr>
@@ -1018,18 +873,22 @@
                 <w:r>
                   <w:rPr>
                     <w:rFonts w:ascii="Arial" w:hAnsi="Arial" w:cs="Arial"/>
-                    <w:b/>
-                    <w:bCs/>
                     <w:color w:val="000000" w:themeColor="text1"/>
                     <w:rtl/>
                   </w:rPr>
-                  <w:t xml:space="preserve"> _</w:t>
+                  <w:t xml:space="preserve"> </w:t>
+                </w:r>
+                <w:r>
+                  <w:rPr>
+                    <w:rFonts w:ascii="Arial" w:hAnsi="Arial" w:cs="Arial" w:hint="cs"/>
+                    <w:color w:val="000000" w:themeColor="text1"/>
+                    <w:rtl/>
+                  </w:rPr>
+                  <w:t xml:space="preserve"> </w:t>
                 </w:r>
                 <w:r>
                   <w:rPr>
                     <w:rFonts w:ascii="Arial" w:hAnsi="Arial" w:cs="Arial"/>
-                    <w:b/>
-                    <w:bCs/>
                     <w:color w:val="000000" w:themeColor="text1"/>
                   </w:rPr>
                   <w:t>email_address_2</w:t>
@@ -1037,12 +896,10 @@
                 <w:r>
                   <w:rPr>
                     <w:rFonts w:ascii="Arial" w:hAnsi="Arial" w:cs="Arial"/>
-                    <w:b/>
-                    <w:bCs/>
                     <w:color w:val="000000" w:themeColor="text1"/>
                     <w:rtl/>
                   </w:rPr>
-                  <w:t>_</w:t>
+                  <w:t xml:space="preserve"> </w:t>
                 </w:r>
               </w:sdtContent>
             </w:sdt>
@@ -2816,8 +2673,6 @@
         </w:rPr>
         <w:t>__________________</w:t>
       </w:r>
-      <w:bookmarkStart w:id="0" w:name="_GoBack"/>
-      <w:bookmarkEnd w:id="0"/>
     </w:p>
     <w:sectPr>
       <w:headerReference w:type="default" r:id="rId8"/>
@@ -4651,10 +4506,10 @@
   <w:rsids>
     <w:rsidRoot w:val="007A49A1"/>
     <w:rsid w:val="000E358A"/>
+    <w:rsid w:val="00540725"/>
     <w:rsid w:val="007A49A1"/>
     <w:rsid w:val="0089747E"/>
     <w:rsid w:val="009309E5"/>
-    <w:rsid w:val="009C5355"/>
     <w:rsid w:val="00CE69C0"/>
   </w:rsids>
   <m:mathPr>

</xml_diff>

<commit_message>
set up new person contact form fully
</commit_message>
<xml_diff>
--- a/PDFGeneratorLogic/resources/new_person_contact_form_template.docx
+++ b/PDFGeneratorLogic/resources/new_person_contact_form_template.docx
@@ -13,10 +13,8 @@
           <w:color w:val="000000" w:themeColor="text1"/>
           <w:sz w:val="24"/>
           <w:szCs w:val="24"/>
-          <w:rtl/>
-        </w:rPr>
-      </w:pPr>
-      <w:bookmarkStart w:id="0" w:name="_GoBack"/>
+        </w:rPr>
+      </w:pPr>
       <w:r>
         <w:rPr>
           <w:rFonts w:ascii="Arial" w:hAnsi="Arial" w:cs="Arial" w:hint="cs"/>
@@ -29,37 +27,18 @@
         </w:rPr>
         <w:t xml:space="preserve">       תאריך:</w:t>
       </w:r>
-      <w:sdt>
-        <w:sdtPr>
-          <w:rPr>
-            <w:rFonts w:ascii="Arial" w:hAnsi="Arial" w:cs="Arial"/>
-            <w:b/>
-            <w:bCs/>
-            <w:color w:val="000000" w:themeColor="text1"/>
-            <w:sz w:val="24"/>
-            <w:szCs w:val="24"/>
-            <w:rtl/>
-          </w:rPr>
-          <w:id w:val="122898213"/>
-          <w:text/>
-        </w:sdtPr>
-        <w:sdtEndPr/>
-        <w:sdtContent>
-          <w:r>
-            <w:rPr>
-              <w:rFonts w:ascii="Arial" w:hAnsi="Arial" w:cs="Arial"/>
-              <w:b/>
-              <w:bCs/>
-              <w:color w:val="000000" w:themeColor="text1"/>
-              <w:sz w:val="24"/>
-              <w:szCs w:val="24"/>
-            </w:rPr>
-            <w:t>document_date</w:t>
-          </w:r>
-        </w:sdtContent>
-      </w:sdt>
+      <w:r>
+        <w:rPr>
+          <w:rFonts w:ascii="Arial" w:hAnsi="Arial" w:cs="Arial"/>
+          <w:color w:val="000000" w:themeColor="text1"/>
+          <w:sz w:val="24"/>
+          <w:szCs w:val="24"/>
+        </w:rPr>
+        <w:t>document_creation_date</w:t>
+      </w:r>
+      <w:bookmarkStart w:id="0" w:name="_GoBack"/>
+      <w:bookmarkEnd w:id="0"/>
     </w:p>
-    <w:bookmarkEnd w:id="0"/>
     <w:p>
       <w:pPr>
         <w:spacing w:before="100" w:beforeAutospacing="1"/>
@@ -680,10 +659,11 @@
                 </w:r>
                 <w:r>
                   <w:rPr>
-                    <w:rFonts w:ascii="Arial" w:hAnsi="Arial" w:cs="Arial"/>
+                    <w:rFonts w:ascii="Arial" w:hAnsi="Arial" w:cs="Arial" w:hint="cs"/>
                     <w:color w:val="000000" w:themeColor="text1"/>
+                    <w:rtl/>
                   </w:rPr>
-                  <w:t>phone_number_1</w:t>
+                  <w:t xml:space="preserve">                            </w:t>
                 </w:r>
               </w:sdtContent>
             </w:sdt>
@@ -724,10 +704,11 @@
               <w:sdtContent>
                 <w:r>
                   <w:rPr>
-                    <w:rFonts w:ascii="Arial" w:hAnsi="Arial" w:cs="Arial"/>
+                    <w:rFonts w:ascii="Arial" w:hAnsi="Arial" w:cs="Arial" w:hint="cs"/>
                     <w:color w:val="000000" w:themeColor="text1"/>
+                    <w:rtl/>
                   </w:rPr>
-                  <w:t>phone_number_2</w:t>
+                  <w:t xml:space="preserve">                            </w:t>
                 </w:r>
               </w:sdtContent>
             </w:sdt>
@@ -820,18 +801,11 @@
               <w:sdtContent>
                 <w:r>
                   <w:rPr>
-                    <w:rFonts w:ascii="Arial" w:hAnsi="Arial" w:cs="Arial"/>
+                    <w:rFonts w:ascii="Arial" w:hAnsi="Arial" w:cs="Arial" w:hint="cs"/>
                     <w:color w:val="000000" w:themeColor="text1"/>
                     <w:rtl/>
                   </w:rPr>
-                  <w:t xml:space="preserve"> </w:t>
-                </w:r>
-                <w:r>
-                  <w:rPr>
-                    <w:rFonts w:ascii="Arial" w:hAnsi="Arial" w:cs="Arial"/>
-                    <w:color w:val="000000" w:themeColor="text1"/>
-                  </w:rPr>
-                  <w:t>email_address_1</w:t>
+                  <w:t xml:space="preserve">                              </w:t>
                 </w:r>
               </w:sdtContent>
             </w:sdt>
@@ -888,18 +862,11 @@
                 </w:r>
                 <w:r>
                   <w:rPr>
-                    <w:rFonts w:ascii="Arial" w:hAnsi="Arial" w:cs="Arial"/>
-                    <w:color w:val="000000" w:themeColor="text1"/>
-                  </w:rPr>
-                  <w:t>email_address_2</w:t>
-                </w:r>
-                <w:r>
-                  <w:rPr>
-                    <w:rFonts w:ascii="Arial" w:hAnsi="Arial" w:cs="Arial"/>
+                    <w:rFonts w:ascii="Arial" w:hAnsi="Arial" w:cs="Arial" w:hint="cs"/>
                     <w:color w:val="000000" w:themeColor="text1"/>
                     <w:rtl/>
                   </w:rPr>
-                  <w:t xml:space="preserve"> </w:t>
+                  <w:t xml:space="preserve">                           </w:t>
                 </w:r>
               </w:sdtContent>
             </w:sdt>
@@ -1173,7 +1140,7 @@
             <w:pPr>
               <w:spacing w:before="120" w:after="0"/>
               <w:rPr>
-                <w:rFonts w:ascii="Arial" w:hAnsi="Arial" w:cs="Arial"/>
+                <w:rFonts w:ascii="Arial" w:hAnsi="Arial" w:cs="Arial" w:hint="cs"/>
                 <w:b/>
                 <w:bCs/>
                 <w:color w:val="000000" w:themeColor="text1"/>
@@ -1208,41 +1175,15 @@
               <w:spacing w:before="120" w:after="0" w:line="240" w:lineRule="auto"/>
               <w:rPr>
                 <w:rFonts w:ascii="Arial" w:hAnsi="Arial" w:cs="Arial"/>
-                <w:b/>
-                <w:bCs/>
-                <w:color w:val="000000" w:themeColor="text1"/>
-                <w:rtl/>
+                <w:color w:val="000000" w:themeColor="text1"/>
               </w:rPr>
             </w:pPr>
             <w:r>
               <w:rPr>
                 <w:rFonts w:ascii="Arial" w:hAnsi="Arial" w:cs="Arial"/>
-                <w:b/>
-                <w:bCs/>
-                <w:color w:val="000000" w:themeColor="text1"/>
-                <w:rtl/>
-              </w:rPr>
-              <w:t xml:space="preserve">ביצוע דוח </w:t>
-            </w:r>
-            <w:r>
-              <w:rPr>
-                <w:rFonts w:ascii="Arial" w:hAnsi="Arial" w:cs="Arial" w:hint="cs"/>
-                <w:b/>
-                <w:bCs/>
-                <w:color w:val="000000" w:themeColor="text1"/>
-                <w:rtl/>
-              </w:rPr>
-              <w:t>איזון המשאבים</w:t>
-            </w:r>
-            <w:r>
-              <w:rPr>
-                <w:rFonts w:ascii="Arial" w:hAnsi="Arial" w:cs="Arial"/>
-                <w:b/>
-                <w:bCs/>
-                <w:color w:val="000000" w:themeColor="text1"/>
-                <w:rtl/>
-              </w:rPr>
-              <w:t xml:space="preserve"> שצברו הצדדים בתקופת החיים המשותפים כפי שיועברו ע"י הצדדים.</w:t>
+                <w:color w:val="000000" w:themeColor="text1"/>
+              </w:rPr>
+              <w:t>work_essence</w:t>
             </w:r>
           </w:p>
         </w:tc>
@@ -4511,6 +4452,7 @@
     <w:rsid w:val="0089747E"/>
     <w:rsid w:val="009309E5"/>
     <w:rsid w:val="00CE69C0"/>
+    <w:rsid w:val="00D41C1C"/>
   </w:rsids>
   <m:mathPr>
     <m:mathFont m:val="Cambria Math"/>

</xml_diff>